<commit_message>
Almost ready tech task
</commit_message>
<xml_diff>
--- a/docs/ТЗ.docx
+++ b/docs/ТЗ.docx
@@ -303,9 +303,6 @@
         <w:t xml:space="preserve">____________ </w:t>
       </w:r>
       <w:r>
-        <w:rPr>
-          <w:color w:val="FF0000"/>
-        </w:rPr>
         <w:t>Максим ГОЛОВЧЕНКО</w:t>
       </w:r>
     </w:p>
@@ -386,9 +383,6 @@
               <w:t xml:space="preserve">___________ </w:t>
             </w:r>
             <w:r>
-              <w:rPr>
-                <w:color w:val="FF0000"/>
-              </w:rPr>
               <w:t>Максим ГОЛОВЧЕНКО</w:t>
             </w:r>
           </w:p>
@@ -406,9 +400,6 @@
               <w:t xml:space="preserve">__________ </w:t>
             </w:r>
             <w:r>
-              <w:rPr>
-                <w:color w:val="FF0000"/>
-              </w:rPr>
               <w:t>Євгеній ПАШКОВСЬКИЙ</w:t>
             </w:r>
           </w:p>
@@ -3104,182 +3095,102 @@
         <w:t xml:space="preserve">Назва розробки: </w:t>
       </w:r>
       <w:r>
-        <w:rPr>
-          <w:color w:val="FF0000"/>
-        </w:rPr>
+        <w:t xml:space="preserve">«Веб-застосунок для підтримки діяльності </w:t>
+      </w:r>
+      <w:r>
+        <w:t>служби доставки</w:t>
+      </w:r>
+      <w:r>
+        <w:t>»</w:t>
+      </w:r>
+      <w:r>
+        <w:t xml:space="preserve">. </w:t>
+      </w:r>
+    </w:p>
+    <w:p>
+      <w:r>
+        <w:t xml:space="preserve">Галузь застосування: </w:t>
+      </w:r>
+    </w:p>
+    <w:p>
+      <w:r>
+        <w:t>Наведене технічне завдання поширюється на розробку</w:t>
+      </w:r>
+      <w:r>
+        <w:t xml:space="preserve"> </w:t>
+      </w:r>
+      <w:r>
+        <w:t>веб-застосунку для підтримки діяльності служби доставки</w:t>
+      </w:r>
+      <w:r>
+        <w:t xml:space="preserve"> </w:t>
+      </w:r>
+      <w:r>
         <w:t>«</w:t>
       </w:r>
-      <w:r>
-        <w:rPr>
-          <w:color w:val="FF0000"/>
-        </w:rPr>
-        <w:t xml:space="preserve">Веб-застосунок для підтримки діяльності </w:t>
-      </w:r>
-      <w:r>
-        <w:rPr>
-          <w:color w:val="FF0000"/>
-        </w:rPr>
-        <w:t>служби доставки</w:t>
-      </w:r>
-      <w:r>
-        <w:rPr>
-          <w:color w:val="FF0000"/>
-        </w:rPr>
+      <w:proofErr w:type="spellStart"/>
+      <w:r>
+        <w:rPr>
+          <w:lang w:val="en-US"/>
+        </w:rPr>
+        <w:t>DeliverX</w:t>
+      </w:r>
+      <w:proofErr w:type="spellEnd"/>
+      <w:r>
         <w:t>»</w:t>
       </w:r>
       <w:r>
-        <w:t xml:space="preserve">. </w:t>
-      </w:r>
-    </w:p>
-    <w:p>
-      <w:r>
-        <w:t xml:space="preserve">Галузь застосування: </w:t>
-      </w:r>
-    </w:p>
-    <w:p>
-      <w:r>
-        <w:t>Наведене технічне завдання поширюється на розробку</w:t>
+        <w:rPr>
+          <w:szCs w:val="28"/>
+        </w:rPr>
+        <w:t>, котр</w:t>
+      </w:r>
+      <w:r>
+        <w:rPr>
+          <w:szCs w:val="28"/>
+        </w:rPr>
+        <w:t>е</w:t>
+      </w:r>
+      <w:r>
+        <w:rPr>
+          <w:szCs w:val="28"/>
+        </w:rPr>
+        <w:t xml:space="preserve"> використовується для  </w:t>
+      </w:r>
+      <w:r>
+        <w:t>підтримки діяльності служби</w:t>
+      </w:r>
+      <w:r>
+        <w:t xml:space="preserve"> доставки</w:t>
       </w:r>
       <w:r>
         <w:t xml:space="preserve"> </w:t>
       </w:r>
       <w:r>
         <w:rPr>
-          <w:color w:val="FF0000"/>
-        </w:rPr>
-        <w:t>в</w:t>
-      </w:r>
-      <w:r>
-        <w:rPr>
-          <w:color w:val="FF0000"/>
-        </w:rPr>
-        <w:t>еб-застосунк</w:t>
-      </w:r>
-      <w:r>
-        <w:rPr>
-          <w:color w:val="FF0000"/>
-        </w:rPr>
-        <w:t>у</w:t>
-      </w:r>
-      <w:r>
-        <w:rPr>
-          <w:color w:val="FF0000"/>
-        </w:rPr>
-        <w:t xml:space="preserve"> для підтримки діяльності </w:t>
-      </w:r>
-      <w:r>
-        <w:rPr>
-          <w:color w:val="FF0000"/>
-        </w:rPr>
-        <w:t>служби доставки</w:t>
-      </w:r>
-      <w:r>
-        <w:rPr>
-          <w:color w:val="FF0000"/>
-        </w:rPr>
-        <w:t xml:space="preserve"> </w:t>
-      </w:r>
-      <w:r>
-        <w:rPr>
-          <w:color w:val="FF0000"/>
-        </w:rPr>
-        <w:t>«</w:t>
-      </w:r>
-      <w:r>
-        <w:rPr>
-          <w:color w:val="FF0000"/>
-          <w:lang w:val="en-US"/>
-        </w:rPr>
-        <w:t>DeliverX</w:t>
-      </w:r>
-      <w:r>
-        <w:rPr>
-          <w:color w:val="FF0000"/>
-        </w:rPr>
-        <w:t>»</w:t>
-      </w:r>
-      <w:r>
-        <w:rPr>
-          <w:szCs w:val="28"/>
-        </w:rPr>
-        <w:t>, котр</w:t>
-      </w:r>
-      <w:r>
-        <w:rPr>
-          <w:szCs w:val="28"/>
-        </w:rPr>
-        <w:t>е</w:t>
-      </w:r>
-      <w:r>
-        <w:rPr>
-          <w:szCs w:val="28"/>
-        </w:rPr>
-        <w:t xml:space="preserve"> використовується для  </w:t>
-      </w:r>
-      <w:r>
-        <w:rPr>
-          <w:color w:val="FF0000"/>
-        </w:rPr>
-        <w:t>підтримки діяльності служби</w:t>
-      </w:r>
-      <w:r>
-        <w:rPr>
-          <w:color w:val="FF0000"/>
-        </w:rPr>
+          <w:szCs w:val="28"/>
+        </w:rPr>
+        <w:t xml:space="preserve">та призначена для </w:t>
+      </w:r>
+      <w:r>
+        <w:t>працівників служби</w:t>
+      </w:r>
+      <w:r>
         <w:t xml:space="preserve"> доставки</w:t>
       </w:r>
       <w:r>
-        <w:rPr>
-          <w:color w:val="FF0000"/>
-        </w:rPr>
-        <w:t xml:space="preserve"> </w:t>
-      </w:r>
-      <w:r>
-        <w:rPr>
-          <w:szCs w:val="28"/>
-        </w:rPr>
-        <w:t xml:space="preserve">та призначена для </w:t>
-      </w:r>
-      <w:r>
-        <w:rPr>
-          <w:color w:val="FF0000"/>
-        </w:rPr>
-        <w:t>працівників служби</w:t>
-      </w:r>
-      <w:r>
-        <w:rPr>
-          <w:color w:val="FF0000"/>
-        </w:rPr>
-        <w:t xml:space="preserve"> доставки</w:t>
-      </w:r>
-      <w:r>
-        <w:rPr>
-          <w:color w:val="FF0000"/>
-        </w:rPr>
         <w:t xml:space="preserve">, </w:t>
       </w:r>
       <w:r>
-        <w:rPr>
-          <w:color w:val="FF0000"/>
-        </w:rPr>
         <w:t>її клієнтів, а також для інших працівників у галузі доставки,</w:t>
       </w:r>
       <w:r>
-        <w:rPr>
-          <w:color w:val="FF0000"/>
-        </w:rPr>
         <w:t xml:space="preserve"> обліку </w:t>
       </w:r>
       <w:r>
-        <w:rPr>
-          <w:color w:val="FF0000"/>
-        </w:rPr>
         <w:t>та контролю за посилками, листами</w:t>
       </w:r>
       <w:r>
-        <w:rPr>
-          <w:color w:val="FF0000"/>
-        </w:rPr>
         <w:t xml:space="preserve"> тощо.</w:t>
       </w:r>
     </w:p>
@@ -3305,29 +3216,30 @@
     </w:p>
     <w:p>
       <w:r>
-        <w:t xml:space="preserve">Підставою для розробки </w:t>
-      </w:r>
-      <w:r>
-        <w:rPr>
-          <w:color w:val="FF0000"/>
-        </w:rPr>
+        <w:t xml:space="preserve">Підставою для </w:t>
+      </w:r>
+      <w:r>
+        <w:t xml:space="preserve">розробки </w:t>
+      </w:r>
+      <w:r>
         <w:t>«</w:t>
       </w:r>
-      <w:r>
-        <w:rPr>
-          <w:color w:val="FF0000"/>
+      <w:proofErr w:type="spellStart"/>
+      <w:r>
+        <w:rPr>
           <w:lang w:val="en-US"/>
         </w:rPr>
         <w:t>DeliverX</w:t>
       </w:r>
-      <w:r>
-        <w:rPr>
-          <w:color w:val="FF0000"/>
-        </w:rPr>
+      <w:proofErr w:type="spellEnd"/>
+      <w:r>
         <w:t>»</w:t>
       </w:r>
       <w:r>
-        <w:t xml:space="preserve"> є завдання на </w:t>
+        <w:t xml:space="preserve"> </w:t>
+      </w:r>
+      <w:r>
+        <w:t xml:space="preserve">є завдання на </w:t>
       </w:r>
       <w:r>
         <w:t>курсову роботу</w:t>
@@ -3354,42 +3266,21 @@
     </w:p>
     <w:p>
       <w:r>
-        <w:t xml:space="preserve">Розробка призначена для </w:t>
-      </w:r>
-      <w:r>
-        <w:rPr>
-          <w:color w:val="FF0000"/>
-        </w:rPr>
-        <w:t>автоматизації та полегшенню роботи</w:t>
-      </w:r>
-      <w:r>
-        <w:rPr>
-          <w:color w:val="FF0000"/>
-        </w:rPr>
+        <w:t>Розробка призначена для автоматизації та полегшенню роботи</w:t>
+      </w:r>
+      <w:r>
         <w:t xml:space="preserve"> працівників</w:t>
       </w:r>
       <w:r>
-        <w:rPr>
-          <w:color w:val="FF0000"/>
-        </w:rPr>
         <w:t xml:space="preserve"> </w:t>
       </w:r>
       <w:r>
-        <w:rPr>
-          <w:color w:val="FF0000"/>
-        </w:rPr>
         <w:t xml:space="preserve">у </w:t>
       </w:r>
       <w:r>
-        <w:rPr>
-          <w:color w:val="FF0000"/>
-        </w:rPr>
         <w:t>галузі</w:t>
       </w:r>
       <w:r>
-        <w:rPr>
-          <w:color w:val="FF0000"/>
-        </w:rPr>
         <w:t xml:space="preserve"> доставки</w:t>
       </w:r>
       <w:r>
@@ -3401,10 +3292,7 @@
         <w:t xml:space="preserve">Метою розробки є </w:t>
       </w:r>
       <w:r>
-        <w:rPr>
-          <w:color w:val="FF0000"/>
-        </w:rPr>
-        <w:t>покращення ефективності та швидкості роботи служби доставки з використанням новітніх технологій, збільшення гнучкості та простоти під час сортування та підготовки посилок та всебічне покращення досвіду користувачів та працівників у галузі доставки</w:t>
+        <w:t>покращення ефективності та швидкості роботи служби доставки, збільшення гнучкості та простоти під час сортування та підготовки посилок та всебічне покращення досвіду користувачів та працівників у галузі доставки</w:t>
       </w:r>
       <w:r>
         <w:t>.</w:t>
@@ -5987,8 +5875,16 @@
         <w:rPr>
           <w:szCs w:val="28"/>
         </w:rPr>
-        <w:t>містить текст (повне ім</w:t>
-      </w:r>
+        <w:t xml:space="preserve">містить текст (повне </w:t>
+      </w:r>
+      <w:proofErr w:type="spellStart"/>
+      <w:r>
+        <w:rPr>
+          <w:szCs w:val="28"/>
+        </w:rPr>
+        <w:t>ім</w:t>
+      </w:r>
+      <w:proofErr w:type="spellEnd"/>
       <w:r>
         <w:rPr>
           <w:szCs w:val="28"/>
@@ -6304,8 +6200,16 @@
         <w:rPr>
           <w:szCs w:val="28"/>
         </w:rPr>
-        <w:t>містить текст (повне ім</w:t>
-      </w:r>
+        <w:t xml:space="preserve">містить текст (повне </w:t>
+      </w:r>
+      <w:proofErr w:type="spellStart"/>
+      <w:r>
+        <w:rPr>
+          <w:szCs w:val="28"/>
+        </w:rPr>
+        <w:t>ім</w:t>
+      </w:r>
+      <w:proofErr w:type="spellEnd"/>
       <w:r>
         <w:rPr>
           <w:szCs w:val="28"/>
@@ -6403,7 +6307,21 @@
         <w:rPr>
           <w:szCs w:val="28"/>
         </w:rPr>
-        <w:t xml:space="preserve">містить чекбокси, що відображають </w:t>
+        <w:t xml:space="preserve">містить </w:t>
+      </w:r>
+      <w:proofErr w:type="spellStart"/>
+      <w:r>
+        <w:rPr>
+          <w:szCs w:val="28"/>
+        </w:rPr>
+        <w:t>чекбокси</w:t>
+      </w:r>
+      <w:proofErr w:type="spellEnd"/>
+      <w:r>
+        <w:rPr>
+          <w:szCs w:val="28"/>
+        </w:rPr>
+        <w:t xml:space="preserve">, що відображають </w:t>
       </w:r>
       <w:r>
         <w:rPr>
@@ -7758,8 +7676,16 @@
         <w:rPr>
           <w:szCs w:val="28"/>
         </w:rPr>
-        <w:t>головна сторінка водія-кур</w:t>
-      </w:r>
+        <w:t>головна сторінка водія-</w:t>
+      </w:r>
+      <w:proofErr w:type="spellStart"/>
+      <w:r>
+        <w:rPr>
+          <w:szCs w:val="28"/>
+        </w:rPr>
+        <w:t>кур</w:t>
+      </w:r>
+      <w:proofErr w:type="spellEnd"/>
       <w:r>
         <w:rPr>
           <w:szCs w:val="28"/>
@@ -7767,12 +7693,14 @@
         </w:rPr>
         <w:t>’</w:t>
       </w:r>
+      <w:proofErr w:type="spellStart"/>
       <w:r>
         <w:rPr>
           <w:szCs w:val="28"/>
         </w:rPr>
         <w:t>єра</w:t>
       </w:r>
+      <w:proofErr w:type="spellEnd"/>
       <w:r>
         <w:rPr>
           <w:szCs w:val="28"/>
@@ -8023,14 +7951,6 @@
           <w:szCs w:val="28"/>
         </w:rPr>
       </w:pPr>
-    </w:p>
-    <w:p>
-      <w:pPr>
-        <w:jc w:val="center"/>
-        <w:rPr>
-          <w:szCs w:val="28"/>
-        </w:rPr>
-      </w:pPr>
       <w:r>
         <w:rPr>
           <w:noProof/>
@@ -8038,10 +7958,10 @@
         </w:rPr>
         <w:lastRenderedPageBreak/>
         <w:drawing>
-          <wp:inline distT="0" distB="0" distL="0" distR="0" wp14:anchorId="56623CE6" wp14:editId="37EEC636">
-            <wp:extent cx="5542512" cy="4371008"/>
-            <wp:effectExtent l="0" t="0" r="1270" b="0"/>
-            <wp:docPr id="3" name="Рисунок 3"/>
+          <wp:inline distT="0" distB="0" distL="0" distR="0" wp14:anchorId="34AE8CBF" wp14:editId="1721B63E">
+            <wp:extent cx="5360212" cy="4202553"/>
+            <wp:effectExtent l="0" t="0" r="0" b="7620"/>
+            <wp:docPr id="9" name="Рисунок 9"/>
             <wp:cNvGraphicFramePr>
               <a:graphicFrameLocks xmlns:a="http://schemas.openxmlformats.org/drawingml/2006/main" noChangeAspect="1"/>
             </wp:cNvGraphicFramePr>
@@ -8061,7 +7981,7 @@
                   <pic:spPr>
                     <a:xfrm>
                       <a:off x="0" y="0"/>
-                      <a:ext cx="5548500" cy="4375730"/>
+                      <a:ext cx="5365098" cy="4206384"/>
                     </a:xfrm>
                     <a:prstGeom prst="rect">
                       <a:avLst/>
@@ -8191,12 +8111,11 @@
           <w:noProof/>
           <w:szCs w:val="28"/>
         </w:rPr>
-        <w:lastRenderedPageBreak/>
         <w:drawing>
-          <wp:inline distT="0" distB="0" distL="0" distR="0" wp14:anchorId="3B394D29" wp14:editId="7004BEC7">
-            <wp:extent cx="5608207" cy="4449196"/>
-            <wp:effectExtent l="0" t="0" r="0" b="8890"/>
-            <wp:docPr id="4" name="Рисунок 4"/>
+          <wp:inline distT="0" distB="0" distL="0" distR="0" wp14:anchorId="5A25E72D" wp14:editId="6301FD42">
+            <wp:extent cx="5288405" cy="4151955"/>
+            <wp:effectExtent l="0" t="0" r="7620" b="1270"/>
+            <wp:docPr id="10" name="Рисунок 10"/>
             <wp:cNvGraphicFramePr>
               <a:graphicFrameLocks xmlns:a="http://schemas.openxmlformats.org/drawingml/2006/main" noChangeAspect="1"/>
             </wp:cNvGraphicFramePr>
@@ -8216,7 +8135,7 @@
                   <pic:spPr>
                     <a:xfrm>
                       <a:off x="0" y="0"/>
-                      <a:ext cx="5613494" cy="4453391"/>
+                      <a:ext cx="5294265" cy="4156555"/>
                     </a:xfrm>
                     <a:prstGeom prst="rect">
                       <a:avLst/>
@@ -8290,6 +8209,7 @@
         <w:rPr>
           <w:szCs w:val="28"/>
         </w:rPr>
+        <w:lastRenderedPageBreak/>
         <w:t>форма редагування профілю працівника (рисунок 4.1</w:t>
       </w:r>
       <w:r>
@@ -8365,7 +8285,6 @@
         <w:rPr>
           <w:szCs w:val="28"/>
         </w:rPr>
-        <w:lastRenderedPageBreak/>
         <w:t>Рисунок 4.</w:t>
       </w:r>
       <w:r>
@@ -8437,6 +8356,7 @@
           <w:noProof/>
           <w:szCs w:val="28"/>
         </w:rPr>
+        <w:lastRenderedPageBreak/>
         <w:drawing>
           <wp:inline distT="0" distB="0" distL="0" distR="0" wp14:anchorId="03B651A7" wp14:editId="650BCAB6">
             <wp:extent cx="5802718" cy="4563137"/>
@@ -8783,7 +8703,19 @@
         <w:rPr>
           <w:szCs w:val="28"/>
         </w:rPr>
-        <w:t>сторінку перегляду рейсу (рисунок 4.1</w:t>
+        <w:t>сторінк</w:t>
+      </w:r>
+      <w:r>
+        <w:rPr>
+          <w:szCs w:val="28"/>
+        </w:rPr>
+        <w:t>а</w:t>
+      </w:r>
+      <w:r>
+        <w:rPr>
+          <w:szCs w:val="28"/>
+        </w:rPr>
+        <w:t xml:space="preserve"> перегляду рейсу (рисунок 4.1</w:t>
       </w:r>
       <w:r>
         <w:rPr>
@@ -9150,7 +9082,19 @@
         <w:rPr>
           <w:szCs w:val="28"/>
         </w:rPr>
-        <w:t>перегляд відстежуваних посилок</w:t>
+        <w:t>перегляд</w:t>
+      </w:r>
+      <w:r>
+        <w:rPr>
+          <w:szCs w:val="28"/>
+        </w:rPr>
+        <w:t xml:space="preserve"> та видалення</w:t>
+      </w:r>
+      <w:r>
+        <w:rPr>
+          <w:szCs w:val="28"/>
+        </w:rPr>
+        <w:t xml:space="preserve"> відстежуваних посилок</w:t>
       </w:r>
       <w:r>
         <w:rPr>
@@ -9319,7 +9263,19 @@
         <w:rPr>
           <w:szCs w:val="28"/>
         </w:rPr>
-        <w:t>отримання посилки користувачем</w:t>
+        <w:t>видачу посилки</w:t>
+      </w:r>
+      <w:r>
+        <w:rPr>
+          <w:szCs w:val="28"/>
+        </w:rPr>
+        <w:t xml:space="preserve"> користувач</w:t>
+      </w:r>
+      <w:r>
+        <w:rPr>
+          <w:szCs w:val="28"/>
+        </w:rPr>
+        <w:t>у</w:t>
       </w:r>
       <w:r>
         <w:rPr>
@@ -9491,25 +9447,37 @@
           <w:iCs/>
           <w:szCs w:val="28"/>
         </w:rPr>
-        <w:t>водія-кур</w:t>
-      </w:r>
+        <w:t>водія-</w:t>
+      </w:r>
+      <w:proofErr w:type="spellStart"/>
       <w:r>
         <w:rPr>
           <w:i w:val="0"/>
           <w:iCs/>
           <w:szCs w:val="28"/>
-          <w:lang w:val="en-US"/>
-        </w:rPr>
-        <w:t>’</w:t>
-      </w:r>
+        </w:rPr>
+        <w:t>кур</w:t>
+      </w:r>
+      <w:proofErr w:type="spellEnd"/>
       <w:r>
         <w:rPr>
           <w:i w:val="0"/>
           <w:iCs/>
           <w:szCs w:val="28"/>
+          <w:lang w:val="en-US"/>
+        </w:rPr>
+        <w:t>’</w:t>
+      </w:r>
+      <w:proofErr w:type="spellStart"/>
+      <w:r>
+        <w:rPr>
+          <w:i w:val="0"/>
+          <w:iCs/>
+          <w:szCs w:val="28"/>
         </w:rPr>
         <w:t>єра</w:t>
       </w:r>
+      <w:proofErr w:type="spellEnd"/>
       <w:r>
         <w:rPr>
           <w:i w:val="0"/>
@@ -9847,6 +9815,60 @@
         <w:t>Додаткові вимоги:</w:t>
       </w:r>
       <w:bookmarkEnd w:id="16"/>
+      <w:r>
+        <w:rPr>
+          <w:i w:val="0"/>
+          <w:iCs/>
+          <w:szCs w:val="28"/>
+        </w:rPr>
+        <w:t xml:space="preserve"> </w:t>
+      </w:r>
+      <w:r>
+        <w:rPr>
+          <w:i w:val="0"/>
+          <w:iCs/>
+          <w:color w:val="FF0000"/>
+          <w:szCs w:val="28"/>
+        </w:rPr>
+        <w:t>(</w:t>
+      </w:r>
+      <w:r>
+        <w:rPr>
+          <w:i w:val="0"/>
+          <w:iCs/>
+          <w:color w:val="FF0000"/>
+          <w:szCs w:val="28"/>
+        </w:rPr>
+        <w:t xml:space="preserve">описати </w:t>
+      </w:r>
+      <w:r>
+        <w:rPr>
+          <w:i w:val="0"/>
+          <w:iCs/>
+          <w:color w:val="FF0000"/>
+          <w:szCs w:val="28"/>
+          <w:lang w:val="en-US"/>
+        </w:rPr>
+        <w:t>API</w:t>
+      </w:r>
+      <w:r>
+        <w:rPr>
+          <w:i w:val="0"/>
+          <w:iCs/>
+          <w:color w:val="FF0000"/>
+          <w:szCs w:val="28"/>
+        </w:rPr>
+        <w:t>, застосування певної бібліотеки</w:t>
+      </w:r>
+      <w:r>
+        <w:rPr>
+          <w:i w:val="0"/>
+          <w:iCs/>
+          <w:color w:val="FF0000"/>
+          <w:szCs w:val="28"/>
+        </w:rPr>
+        <w:t>)</w:t>
+      </w:r>
     </w:p>
     <w:p>
       <w:pPr>
@@ -9922,21 +9944,15 @@
         <w:t xml:space="preserve"> та </w:t>
       </w:r>
       <w:r>
-        <w:t>захист від некоректних дій користувача.</w:t>
-      </w:r>
-      <w:r>
-        <w:t xml:space="preserve"> </w:t>
-      </w:r>
-      <w:r>
-        <w:rPr>
-          <w:color w:val="FF0000"/>
-        </w:rPr>
-        <w:t>Забезпечити цілісність інформації в базі даних</w:t>
-      </w:r>
-      <w:r>
-        <w:rPr>
-          <w:color w:val="FF0000"/>
-        </w:rPr>
+        <w:t xml:space="preserve">захист від некоректних дій </w:t>
+      </w:r>
+      <w:r>
+        <w:t>користувача.</w:t>
+      </w:r>
+      <w:r>
+        <w:t xml:space="preserve"> Забезпечити цілісність інформації в базі даних</w:t>
+      </w:r>
+      <w:r>
         <w:t>.</w:t>
       </w:r>
     </w:p>
@@ -9970,7 +9986,15 @@
         </w:rPr>
       </w:pPr>
       <w:r>
-        <w:t>Умови експлуатації згідно СанПін 2.2.2.542 – 96.</w:t>
+        <w:t xml:space="preserve">Умови експлуатації згідно </w:t>
+      </w:r>
+      <w:proofErr w:type="spellStart"/>
+      <w:r>
+        <w:t>СанПін</w:t>
+      </w:r>
+      <w:proofErr w:type="spellEnd"/>
+      <w:r>
+        <w:t xml:space="preserve"> 2.2.2.542 – 96.</w:t>
       </w:r>
     </w:p>
     <w:p>
@@ -10000,15 +10024,7 @@
       <w:bookmarkEnd w:id="21"/>
     </w:p>
     <w:p>
-      <w:pPr>
-        <w:rPr>
-          <w:color w:val="FF0000"/>
-        </w:rPr>
-      </w:pPr>
-      <w:r>
-        <w:rPr>
-          <w:color w:val="FF0000"/>
-        </w:rPr>
+      <w:r>
         <w:t>Вимоги до виду обслуговування не висуваються.</w:t>
       </w:r>
     </w:p>
@@ -10034,27 +10050,11 @@
     <w:p>
       <w:pPr>
         <w:rPr>
-          <w:color w:val="FF0000"/>
-          <w:szCs w:val="28"/>
-        </w:rPr>
-      </w:pPr>
-      <w:r>
-        <w:rPr>
-          <w:color w:val="FF0000"/>
-        </w:rPr>
-        <w:t xml:space="preserve">Вимоги до </w:t>
-      </w:r>
-      <w:r>
-        <w:rPr>
-          <w:color w:val="FF0000"/>
-        </w:rPr>
-        <w:t>обслуговуючого персоналу</w:t>
-      </w:r>
-      <w:r>
-        <w:rPr>
-          <w:color w:val="FF0000"/>
-        </w:rPr>
-        <w:t xml:space="preserve"> не висуваються.</w:t>
+          <w:szCs w:val="28"/>
+        </w:rPr>
+      </w:pPr>
+      <w:r>
+        <w:t>Вимоги до обслуговуючого персоналу не висуваються.</w:t>
       </w:r>
     </w:p>
     <w:p>
@@ -10084,13 +10084,9 @@
       <w:pPr>
         <w:rPr>
           <w:i/>
-          <w:color w:val="FF0000"/>
-        </w:rPr>
-      </w:pPr>
-      <w:r>
-        <w:rPr>
-          <w:color w:val="FF0000"/>
-        </w:rPr>
+        </w:rPr>
+      </w:pPr>
+      <w:r>
         <w:t>Програмне забезпечення повинно функціонувати на персональних комп‘ютерах.</w:t>
       </w:r>
     </w:p>
@@ -10108,35 +10104,39 @@
         </w:numPr>
         <w:ind w:left="1134" w:hanging="425"/>
         <w:rPr>
-          <w:color w:val="FF0000"/>
           <w:szCs w:val="28"/>
         </w:rPr>
       </w:pPr>
       <w:r>
         <w:rPr>
           <w:iCs/>
-          <w:color w:val="FF0000"/>
         </w:rPr>
         <w:t>тип процесору:</w:t>
       </w:r>
       <w:r>
         <w:rPr>
           <w:iCs/>
-          <w:color w:val="FF0000"/>
           <w:lang w:val="en-US"/>
         </w:rPr>
-        <w:t xml:space="preserve"> Intel Core i</w:t>
-      </w:r>
+        <w:t xml:space="preserve"> Intel Core </w:t>
+      </w:r>
+      <w:proofErr w:type="spellStart"/>
       <w:r>
         <w:rPr>
           <w:iCs/>
-          <w:color w:val="FF0000"/>
+          <w:lang w:val="en-US"/>
+        </w:rPr>
+        <w:t>i</w:t>
+      </w:r>
+      <w:proofErr w:type="spellEnd"/>
+      <w:r>
+        <w:rPr>
+          <w:iCs/>
         </w:rPr>
         <w:t>3</w:t>
       </w:r>
       <w:r>
         <w:rPr>
-          <w:color w:val="FF0000"/>
           <w:szCs w:val="28"/>
         </w:rPr>
         <w:t>;</w:t>
@@ -10151,21 +10151,18 @@
         </w:numPr>
         <w:ind w:left="1134" w:hanging="425"/>
         <w:rPr>
-          <w:color w:val="FF0000"/>
           <w:szCs w:val="28"/>
         </w:rPr>
       </w:pPr>
       <w:r>
         <w:rPr>
           <w:iCs/>
-          <w:color w:val="FF0000"/>
         </w:rPr>
         <w:t>об‘єм ОЗП:</w:t>
       </w:r>
       <w:r>
         <w:rPr>
           <w:iCs/>
-          <w:color w:val="FF0000"/>
           <w:lang w:val="en-US"/>
         </w:rPr>
         <w:t xml:space="preserve"> </w:t>
@@ -10173,28 +10170,26 @@
       <w:r>
         <w:rPr>
           <w:iCs/>
-          <w:color w:val="FF0000"/>
-        </w:rPr>
-        <w:t>4</w:t>
+        </w:rPr>
+        <w:t>8</w:t>
       </w:r>
       <w:r>
         <w:rPr>
           <w:iCs/>
-          <w:color w:val="FF0000"/>
           <w:lang w:val="en-US"/>
         </w:rPr>
         <w:t xml:space="preserve"> </w:t>
       </w:r>
+      <w:proofErr w:type="spellStart"/>
       <w:r>
         <w:rPr>
           <w:iCs/>
-          <w:color w:val="FF0000"/>
         </w:rPr>
         <w:t>Гб</w:t>
       </w:r>
-      <w:r>
-        <w:rPr>
-          <w:color w:val="FF0000"/>
+      <w:proofErr w:type="spellEnd"/>
+      <w:r>
+        <w:rPr>
           <w:szCs w:val="28"/>
         </w:rPr>
         <w:t>;</w:t>
@@ -10209,24 +10204,33 @@
         </w:numPr>
         <w:ind w:left="1134" w:hanging="425"/>
         <w:rPr>
-          <w:color w:val="FF0000"/>
           <w:szCs w:val="28"/>
         </w:rPr>
       </w:pPr>
       <w:r>
         <w:rPr>
           <w:iCs/>
-          <w:color w:val="FF0000"/>
-        </w:rPr>
-        <w:t>підключення до мережі Інтернет зі швидкістю від 20 мегабіт;</w:t>
-      </w:r>
-    </w:p>
-    <w:p>
-      <w:r>
-        <w:t>Рекомендована</w:t>
-      </w:r>
-      <w:r>
-        <w:t xml:space="preserve"> конфігурація технічних засобів</w:t>
+        </w:rPr>
+        <w:t xml:space="preserve">підключення до мережі Інтернет зі швидкістю від 20 </w:t>
+      </w:r>
+      <w:proofErr w:type="spellStart"/>
+      <w:r>
+        <w:rPr>
+          <w:iCs/>
+        </w:rPr>
+        <w:t>мегабіт</w:t>
+      </w:r>
+      <w:proofErr w:type="spellEnd"/>
+      <w:r>
+        <w:rPr>
+          <w:iCs/>
+        </w:rPr>
+        <w:t>;</w:t>
+      </w:r>
+    </w:p>
+    <w:p>
+      <w:r>
+        <w:t>Рекомендована конфігурація технічних засобів</w:t>
       </w:r>
       <w:r>
         <w:t>:</w:t>
@@ -10241,35 +10245,39 @@
         </w:numPr>
         <w:ind w:left="1134" w:hanging="425"/>
         <w:rPr>
-          <w:color w:val="FF0000"/>
           <w:szCs w:val="28"/>
         </w:rPr>
       </w:pPr>
       <w:r>
         <w:rPr>
           <w:iCs/>
-          <w:color w:val="FF0000"/>
         </w:rPr>
         <w:t>тип процесору:</w:t>
       </w:r>
       <w:r>
         <w:rPr>
           <w:iCs/>
-          <w:color w:val="FF0000"/>
           <w:lang w:val="en-US"/>
         </w:rPr>
-        <w:t xml:space="preserve"> Intel Core i</w:t>
-      </w:r>
+        <w:t xml:space="preserve"> Intel Core </w:t>
+      </w:r>
+      <w:proofErr w:type="spellStart"/>
       <w:r>
         <w:rPr>
           <w:iCs/>
-          <w:color w:val="FF0000"/>
+          <w:lang w:val="en-US"/>
+        </w:rPr>
+        <w:t>i</w:t>
+      </w:r>
+      <w:proofErr w:type="spellEnd"/>
+      <w:r>
+        <w:rPr>
+          <w:iCs/>
         </w:rPr>
         <w:t>7</w:t>
       </w:r>
       <w:r>
         <w:rPr>
-          <w:color w:val="FF0000"/>
           <w:szCs w:val="28"/>
         </w:rPr>
         <w:t>;</w:t>
@@ -10284,21 +10292,18 @@
         </w:numPr>
         <w:ind w:left="1134" w:hanging="425"/>
         <w:rPr>
-          <w:color w:val="FF0000"/>
           <w:szCs w:val="28"/>
         </w:rPr>
       </w:pPr>
       <w:r>
         <w:rPr>
           <w:iCs/>
-          <w:color w:val="FF0000"/>
         </w:rPr>
         <w:t>об‘єм ОЗП:</w:t>
       </w:r>
       <w:r>
         <w:rPr>
           <w:iCs/>
-          <w:color w:val="FF0000"/>
           <w:lang w:val="en-US"/>
         </w:rPr>
         <w:t xml:space="preserve"> </w:t>
@@ -10306,28 +10311,26 @@
       <w:r>
         <w:rPr>
           <w:iCs/>
-          <w:color w:val="FF0000"/>
         </w:rPr>
         <w:t>32</w:t>
       </w:r>
       <w:r>
         <w:rPr>
           <w:iCs/>
-          <w:color w:val="FF0000"/>
           <w:lang w:val="en-US"/>
         </w:rPr>
         <w:t xml:space="preserve"> </w:t>
       </w:r>
+      <w:proofErr w:type="spellStart"/>
       <w:r>
         <w:rPr>
           <w:iCs/>
-          <w:color w:val="FF0000"/>
         </w:rPr>
         <w:t>Гб</w:t>
       </w:r>
-      <w:r>
-        <w:rPr>
-          <w:color w:val="FF0000"/>
+      <w:proofErr w:type="spellEnd"/>
+      <w:r>
+        <w:rPr>
           <w:szCs w:val="28"/>
         </w:rPr>
         <w:t>;</w:t>
@@ -10342,37 +10345,40 @@
         </w:numPr>
         <w:ind w:left="1134" w:hanging="425"/>
         <w:rPr>
-          <w:color w:val="FF0000"/>
           <w:szCs w:val="28"/>
         </w:rPr>
       </w:pPr>
       <w:r>
         <w:rPr>
           <w:iCs/>
-          <w:color w:val="FF0000"/>
         </w:rPr>
         <w:t xml:space="preserve">підключення до мережі Інтернет зі швидкістю від </w:t>
       </w:r>
       <w:r>
         <w:rPr>
           <w:iCs/>
-          <w:color w:val="FF0000"/>
         </w:rPr>
         <w:t>3</w:t>
       </w:r>
       <w:r>
         <w:rPr>
           <w:iCs/>
-          <w:color w:val="FF0000"/>
-        </w:rPr>
-        <w:t>0</w:t>
-      </w:r>
+        </w:rPr>
+        <w:t xml:space="preserve">00 </w:t>
+      </w:r>
+      <w:proofErr w:type="spellStart"/>
       <w:r>
         <w:rPr>
           <w:iCs/>
-          <w:color w:val="FF0000"/>
-        </w:rPr>
-        <w:t>0 мегабіт;</w:t>
+        </w:rPr>
+        <w:t>мегабіт</w:t>
+      </w:r>
+      <w:proofErr w:type="spellEnd"/>
+      <w:r>
+        <w:rPr>
+          <w:iCs/>
+        </w:rPr>
+        <w:t>;</w:t>
       </w:r>
     </w:p>
     <w:p>
@@ -10400,84 +10406,102 @@
       <w:bookmarkEnd w:id="26"/>
     </w:p>
     <w:p>
-      <w:pPr>
-        <w:rPr>
-          <w:color w:val="FF0000"/>
-        </w:rPr>
-      </w:pPr>
-      <w:r>
-        <w:rPr>
-          <w:color w:val="FF0000"/>
-        </w:rPr>
+      <w:r>
         <w:t>Програмне забезпечення повинно працювати під управлінням операційних систем сімейства WIN32 (</w:t>
       </w:r>
       <w:r>
         <w:rPr>
-          <w:color w:val="FF0000"/>
           <w:lang w:val="en-US"/>
         </w:rPr>
         <w:t>Windows</w:t>
       </w:r>
       <w:r>
-        <w:rPr>
-          <w:color w:val="FF0000"/>
-        </w:rPr>
         <w:t xml:space="preserve"> 10, </w:t>
       </w:r>
       <w:r>
         <w:rPr>
-          <w:color w:val="FF0000"/>
           <w:lang w:val="en-US"/>
         </w:rPr>
         <w:t>Windows</w:t>
       </w:r>
       <w:r>
-        <w:rPr>
-          <w:color w:val="FF0000"/>
-        </w:rPr>
         <w:t xml:space="preserve"> 11</w:t>
       </w:r>
       <w:r>
-        <w:rPr>
-          <w:color w:val="FF0000"/>
-        </w:rPr>
-        <w:t>) або Unix</w:t>
-      </w:r>
-      <w:r>
-        <w:rPr>
-          <w:color w:val="FF0000"/>
-        </w:rPr>
+        <w:t xml:space="preserve">) або </w:t>
+      </w:r>
+      <w:proofErr w:type="spellStart"/>
+      <w:r>
+        <w:t>Unix</w:t>
+      </w:r>
+      <w:proofErr w:type="spellEnd"/>
+      <w:r>
+        <w:t xml:space="preserve"> з </w:t>
+      </w:r>
+      <w:r>
+        <w:t>встановленою</w:t>
+      </w:r>
+      <w:r>
+        <w:t xml:space="preserve"> платформою </w:t>
+      </w:r>
+      <w:r>
+        <w:rPr>
+          <w:lang w:val="en-US"/>
+        </w:rPr>
+        <w:t>Docker</w:t>
+      </w:r>
+      <w:r>
+        <w:t>.</w:t>
+      </w:r>
+      <w:r>
+        <w:t xml:space="preserve"> Клієнтська частина має бути сумісна з браузером з підтримкою </w:t>
+      </w:r>
+      <w:r>
+        <w:rPr>
+          <w:lang w:val="en-US"/>
+        </w:rPr>
+        <w:t>JavaScript</w:t>
+      </w:r>
+      <w:r>
+        <w:t xml:space="preserve"> (</w:t>
+      </w:r>
+      <w:r>
+        <w:rPr>
+          <w:lang w:val="en-US"/>
+        </w:rPr>
+        <w:t>Chrome</w:t>
+      </w:r>
+      <w:r>
         <w:t xml:space="preserve"> </w:t>
       </w:r>
       <w:r>
         <w:rPr>
-          <w:color w:val="FF0000"/>
-        </w:rPr>
-        <w:t xml:space="preserve">з </w:t>
-      </w:r>
-      <w:r>
-        <w:rPr>
-          <w:color w:val="FF0000"/>
-        </w:rPr>
-        <w:t>встановленою</w:t>
-      </w:r>
-      <w:r>
-        <w:rPr>
-          <w:color w:val="FF0000"/>
-        </w:rPr>
-        <w:t xml:space="preserve"> платформою </w:t>
-      </w:r>
-      <w:r>
-        <w:rPr>
-          <w:color w:val="FF0000"/>
           <w:lang w:val="en-US"/>
         </w:rPr>
-        <w:t>Docker</w:t>
-      </w:r>
-      <w:r>
-        <w:rPr>
-          <w:color w:val="FF0000"/>
-        </w:rPr>
+        <w:t>v</w:t>
+      </w:r>
+      <w:r>
+        <w:t>117</w:t>
+      </w:r>
+      <w:r>
+        <w:t xml:space="preserve">, </w:t>
+      </w:r>
+      <w:r>
+        <w:t>1920</w:t>
+      </w:r>
+      <w:r>
+        <w:rPr>
+          <w:lang w:val="en-US"/>
+        </w:rPr>
+        <w:t>x</w:t>
+      </w:r>
+      <w:r>
+        <w:t>1080</w:t>
+      </w:r>
+      <w:r>
+        <w:t>)</w:t>
+      </w:r>
+      <w:r>
         <w:t>.</w:t>
       </w:r>
     </w:p>
@@ -10504,13 +10528,7 @@
     </w:p>
     <w:p>
       <w:r>
-        <w:t xml:space="preserve">Вхідні дані повинні бути представлені в наступному форматі: </w:t>
-      </w:r>
-      <w:r>
-        <w:rPr>
-          <w:color w:val="FF0000"/>
-        </w:rPr>
-        <w:t>&lt;опис формату&gt;.</w:t>
+        <w:t>Спеціальним чином оформлені вхідні дані відсутні.</w:t>
       </w:r>
     </w:p>
     <w:p>
@@ -10551,19 +10569,14 @@
       <w:bookmarkEnd w:id="28"/>
     </w:p>
     <w:p>
-      <w:pPr>
-        <w:rPr>
-          <w:color w:val="FF0000"/>
-        </w:rPr>
-      </w:pPr>
-      <w:r>
-        <w:t xml:space="preserve">Результати повинні бути представлені в наступному форматі: </w:t>
-      </w:r>
-      <w:r>
-        <w:rPr>
-          <w:color w:val="FF0000"/>
-        </w:rPr>
-        <w:t>&lt;опис формату&gt;.</w:t>
+      <w:r>
+        <w:t>Спеціальним чином оформлені в</w:t>
+      </w:r>
+      <w:r>
+        <w:t>и</w:t>
+      </w:r>
+      <w:r>
+        <w:t>хідні дані відсутні.</w:t>
       </w:r>
     </w:p>
     <w:p>
@@ -10636,10 +10649,13 @@
         <w:t>cript</w:t>
       </w:r>
       <w:r>
-        <w:rPr>
-          <w:lang w:val="ru-RU"/>
-        </w:rPr>
-        <w:t>.</w:t>
+        <w:t xml:space="preserve"> </w:t>
+      </w:r>
+      <w:r>
+        <w:rPr>
+          <w:color w:val="FF0000"/>
+        </w:rPr>
+        <w:t>(версія).</w:t>
       </w:r>
     </w:p>
     <w:p>
@@ -10685,36 +10701,36 @@
       </w:r>
       <w:r>
         <w:rPr>
+          <w:lang w:val="en-US"/>
+        </w:rPr>
+        <w:t>Visual</w:t>
+      </w:r>
+      <w:r>
+        <w:t xml:space="preserve"> </w:t>
+      </w:r>
+      <w:r>
+        <w:rPr>
+          <w:lang w:val="en-US"/>
+        </w:rPr>
+        <w:t>Studio</w:t>
+      </w:r>
+      <w:r>
+        <w:t xml:space="preserve"> </w:t>
+      </w:r>
+      <w:r>
+        <w:rPr>
+          <w:lang w:val="en-US"/>
+        </w:rPr>
+        <w:t>Code</w:t>
+      </w:r>
+      <w:r>
+        <w:t xml:space="preserve"> </w:t>
+      </w:r>
+      <w:r>
+        <w:rPr>
           <w:color w:val="FF0000"/>
-          <w:lang w:val="en-US"/>
-        </w:rPr>
-        <w:t>Visual</w:t>
-      </w:r>
-      <w:r>
-        <w:rPr>
-          <w:color w:val="FF0000"/>
-        </w:rPr>
-        <w:t xml:space="preserve"> </w:t>
-      </w:r>
-      <w:r>
-        <w:rPr>
-          <w:color w:val="FF0000"/>
-          <w:lang w:val="en-US"/>
-        </w:rPr>
-        <w:t>Studio</w:t>
-      </w:r>
-      <w:r>
-        <w:rPr>
-          <w:color w:val="FF0000"/>
-        </w:rPr>
-        <w:t xml:space="preserve"> </w:t>
-      </w:r>
-      <w:r>
-        <w:rPr>
-          <w:color w:val="FF0000"/>
-          <w:lang w:val="en-US"/>
-        </w:rPr>
-        <w:t>Code</w:t>
+        </w:rPr>
+        <w:t>(версія)</w:t>
       </w:r>
       <w:r>
         <w:rPr>
@@ -10787,42 +10803,50 @@
       <w:r>
         <w:t>, .</w:t>
       </w:r>
+      <w:proofErr w:type="spellStart"/>
       <w:r>
         <w:rPr>
           <w:lang w:val="en-US"/>
         </w:rPr>
         <w:t>css</w:t>
       </w:r>
+      <w:proofErr w:type="spellEnd"/>
       <w:r>
         <w:t>, .</w:t>
       </w:r>
+      <w:proofErr w:type="spellStart"/>
       <w:r>
         <w:rPr>
           <w:lang w:val="en-US"/>
         </w:rPr>
         <w:t>js</w:t>
       </w:r>
+      <w:proofErr w:type="spellEnd"/>
       <w:r>
         <w:t>,</w:t>
       </w:r>
       <w:r>
         <w:t xml:space="preserve"> .</w:t>
       </w:r>
+      <w:proofErr w:type="spellStart"/>
       <w:r>
         <w:rPr>
           <w:lang w:val="en-US"/>
         </w:rPr>
         <w:t>mjs</w:t>
       </w:r>
+      <w:proofErr w:type="spellEnd"/>
       <w:r>
         <w:t>, .</w:t>
       </w:r>
+      <w:proofErr w:type="spellStart"/>
       <w:r>
         <w:rPr>
           <w:lang w:val="en-US"/>
         </w:rPr>
         <w:t>cjs</w:t>
       </w:r>
+      <w:proofErr w:type="spellEnd"/>
       <w:r>
         <w:t>,</w:t>
       </w:r>
@@ -10953,7 +10977,6 @@
           <w:bCs/>
           <w:szCs w:val="28"/>
         </w:rPr>
-        <w:lastRenderedPageBreak/>
         <w:t>Спеціальні вимоги</w:t>
       </w:r>
       <w:bookmarkEnd w:id="36"/>
@@ -10962,22 +10985,33 @@
     <w:p>
       <w:pPr>
         <w:rPr>
-          <w:color w:val="FF0000"/>
-        </w:rPr>
-      </w:pPr>
-      <w:r>
-        <w:rPr>
-          <w:color w:val="FF0000"/>
+          <w:color w:val="C00000"/>
+        </w:rPr>
+      </w:pPr>
+      <w:r>
+        <w:rPr>
           <w:szCs w:val="28"/>
         </w:rPr>
         <w:t>Спеціальні вимоги відсутні</w:t>
       </w:r>
       <w:r>
         <w:rPr>
-          <w:color w:val="FF0000"/>
           <w:szCs w:val="28"/>
         </w:rPr>
         <w:t>.</w:t>
+      </w:r>
+      <w:r>
+        <w:rPr>
+          <w:szCs w:val="28"/>
+        </w:rPr>
+        <w:t xml:space="preserve"> </w:t>
+      </w:r>
+      <w:r>
+        <w:rPr>
+          <w:color w:val="C00000"/>
+          <w:szCs w:val="28"/>
+        </w:rPr>
+        <w:t>(створення докера)</w:t>
       </w:r>
     </w:p>
     <w:p>
@@ -11084,13 +11118,11 @@
         </w:numPr>
         <w:ind w:left="1134" w:hanging="425"/>
         <w:rPr>
-          <w:color w:val="FF0000"/>
-          <w:szCs w:val="28"/>
-        </w:rPr>
-      </w:pPr>
-      <w:r>
-        <w:rPr>
-          <w:color w:val="FF0000"/>
+          <w:szCs w:val="28"/>
+        </w:rPr>
+      </w:pPr>
+      <w:r>
+        <w:rPr>
           <w:szCs w:val="28"/>
         </w:rPr>
         <w:t>керівництво користувача;</w:t>
@@ -11105,16 +11137,14 @@
         </w:numPr>
         <w:ind w:left="1134" w:hanging="425"/>
         <w:rPr>
-          <w:color w:val="FF0000"/>
-          <w:szCs w:val="28"/>
-        </w:rPr>
-      </w:pPr>
-      <w:r>
-        <w:rPr>
-          <w:color w:val="FF0000"/>
-          <w:szCs w:val="28"/>
-        </w:rPr>
-        <w:t>керівництво програміста;</w:t>
+          <w:szCs w:val="28"/>
+        </w:rPr>
+      </w:pPr>
+      <w:r>
+        <w:rPr>
+          <w:szCs w:val="28"/>
+        </w:rPr>
+        <w:t>програма та методика тестування;</w:t>
       </w:r>
     </w:p>
     <w:p>
@@ -11126,67 +11156,6 @@
         </w:numPr>
         <w:ind w:left="1134" w:hanging="425"/>
         <w:rPr>
-          <w:color w:val="FF0000"/>
-          <w:szCs w:val="28"/>
-        </w:rPr>
-      </w:pPr>
-      <w:r>
-        <w:rPr>
-          <w:color w:val="FF0000"/>
-          <w:szCs w:val="28"/>
-        </w:rPr>
-        <w:t>керівництво системного програміста;</w:t>
-      </w:r>
-    </w:p>
-    <w:p>
-      <w:pPr>
-        <w:pStyle w:val="a2"/>
-        <w:numPr>
-          <w:ilvl w:val="0"/>
-          <w:numId w:val="7"/>
-        </w:numPr>
-        <w:ind w:left="1134" w:hanging="425"/>
-        <w:rPr>
-          <w:color w:val="FF0000"/>
-          <w:szCs w:val="28"/>
-        </w:rPr>
-      </w:pPr>
-      <w:r>
-        <w:rPr>
-          <w:color w:val="FF0000"/>
-          <w:szCs w:val="28"/>
-        </w:rPr>
-        <w:t>керівництво адміністратора;</w:t>
-      </w:r>
-    </w:p>
-    <w:p>
-      <w:pPr>
-        <w:pStyle w:val="a2"/>
-        <w:numPr>
-          <w:ilvl w:val="0"/>
-          <w:numId w:val="7"/>
-        </w:numPr>
-        <w:ind w:left="1134" w:hanging="425"/>
-        <w:rPr>
-          <w:szCs w:val="28"/>
-        </w:rPr>
-      </w:pPr>
-      <w:r>
-        <w:rPr>
-          <w:szCs w:val="28"/>
-        </w:rPr>
-        <w:t>програма та методика тестування;</w:t>
-      </w:r>
-    </w:p>
-    <w:p>
-      <w:pPr>
-        <w:pStyle w:val="a2"/>
-        <w:numPr>
-          <w:ilvl w:val="0"/>
-          <w:numId w:val="7"/>
-        </w:numPr>
-        <w:ind w:left="1134" w:hanging="425"/>
-        <w:rPr>
           <w:szCs w:val="28"/>
         </w:rPr>
       </w:pPr>
@@ -11485,7 +11454,6 @@
     <w:p>
       <w:bookmarkStart w:id="42" w:name="_Toc102660921"/>
       <w:r>
-        <w:lastRenderedPageBreak/>
         <w:t>Програмні модулі, котрі розробляються, повинні бути задокументовані, тобто тексти програм повинні містити всі необхідні коментарі.</w:t>
       </w:r>
       <w:bookmarkEnd w:id="42"/>
@@ -15628,7 +15596,7 @@
   <w:style w:type="paragraph" w:default="1" w:styleId="a1">
     <w:name w:val="Normal"/>
     <w:qFormat/>
-    <w:rsid w:val="00AB0C3B"/>
+    <w:rsid w:val="00724B1A"/>
     <w:pPr>
       <w:spacing w:after="0" w:line="360" w:lineRule="auto"/>
       <w:ind w:firstLine="709"/>

</xml_diff>

<commit_message>
add versions to tech task
</commit_message>
<xml_diff>
--- a/docs/ТЗ.docx
+++ b/docs/ТЗ.docx
@@ -9641,7 +9641,13 @@
         <w:rPr>
           <w:szCs w:val="28"/>
         </w:rPr>
-        <w:t xml:space="preserve"> (у випадку доставки за адресою приймача);</w:t>
+        <w:t xml:space="preserve"> (у випадку доставки за адресою приймача)</w:t>
+      </w:r>
+      <w:r>
+        <w:rPr>
+          <w:szCs w:val="28"/>
+        </w:rPr>
+        <w:t>.</w:t>
       </w:r>
     </w:p>
     <w:p>
@@ -10484,10 +10490,7 @@
         <w:t>117</w:t>
       </w:r>
       <w:r>
-        <w:t xml:space="preserve">, </w:t>
-      </w:r>
-      <w:r>
-        <w:t>1920</w:t>
+        <w:t>, 1920</w:t>
       </w:r>
       <w:r>
         <w:rPr>
@@ -10496,10 +10499,7 @@
         <w:t>x</w:t>
       </w:r>
       <w:r>
-        <w:t>1080</w:t>
-      </w:r>
-      <w:r>
-        <w:t>)</w:t>
+        <w:t>1080)</w:t>
       </w:r>
       <w:r>
         <w:t>.</w:t>
@@ -10570,13 +10570,7 @@
     </w:p>
     <w:p>
       <w:r>
-        <w:t>Спеціальним чином оформлені в</w:t>
-      </w:r>
-      <w:r>
-        <w:t>и</w:t>
-      </w:r>
-      <w:r>
-        <w:t>хідні дані відсутні.</w:t>
+        <w:t>Спеціальним чином оформлені вихідні дані відсутні.</w:t>
       </w:r>
     </w:p>
     <w:p>
@@ -10652,10 +10646,19 @@
         <w:t xml:space="preserve"> </w:t>
       </w:r>
       <w:r>
+        <w:t>(версія</w:t>
+      </w:r>
+      <w:r>
+        <w:t xml:space="preserve"> 4.9.5</w:t>
+      </w:r>
+      <w:r>
+        <w:t>)</w:t>
+      </w:r>
+      <w:r>
         <w:rPr>
           <w:color w:val="FF0000"/>
         </w:rPr>
-        <w:t>(версія).</w:t>
+        <w:t>.</w:t>
       </w:r>
     </w:p>
     <w:p>
@@ -10724,18 +10727,15 @@
         <w:t>Code</w:t>
       </w:r>
       <w:r>
-        <w:t xml:space="preserve"> </w:t>
-      </w:r>
-      <w:r>
-        <w:rPr>
-          <w:color w:val="FF0000"/>
-        </w:rPr>
-        <w:t>(версія)</w:t>
-      </w:r>
-      <w:r>
-        <w:rPr>
-          <w:color w:val="FF0000"/>
-        </w:rPr>
+        <w:t xml:space="preserve"> (версія</w:t>
+      </w:r>
+      <w:r>
+        <w:t xml:space="preserve"> 1.84.2</w:t>
+      </w:r>
+      <w:r>
+        <w:t>)</w:t>
+      </w:r>
+      <w:r>
         <w:t>.</w:t>
       </w:r>
     </w:p>
@@ -10977,6 +10977,7 @@
           <w:bCs/>
           <w:szCs w:val="28"/>
         </w:rPr>
+        <w:lastRenderedPageBreak/>
         <w:t>Спеціальні вимоги</w:t>
       </w:r>
       <w:bookmarkEnd w:id="36"/>
@@ -10985,33 +10986,50 @@
     <w:p>
       <w:pPr>
         <w:rPr>
-          <w:color w:val="C00000"/>
-        </w:rPr>
-      </w:pPr>
-      <w:r>
-        <w:rPr>
-          <w:szCs w:val="28"/>
-        </w:rPr>
-        <w:t>Спеціальні вимоги відсутні</w:t>
-      </w:r>
-      <w:r>
-        <w:rPr>
+          <w:color w:val="FF0000"/>
+        </w:rPr>
+      </w:pPr>
+      <w:r>
+        <w:rPr>
+          <w:color w:val="FF0000"/>
+          <w:szCs w:val="28"/>
+        </w:rPr>
+        <w:t>Спеціальн</w:t>
+      </w:r>
+      <w:r>
+        <w:rPr>
+          <w:color w:val="FF0000"/>
+          <w:szCs w:val="28"/>
+        </w:rPr>
+        <w:t>ою</w:t>
+      </w:r>
+      <w:r>
+        <w:rPr>
+          <w:color w:val="FF0000"/>
+          <w:szCs w:val="28"/>
+        </w:rPr>
+        <w:t xml:space="preserve"> вимог</w:t>
+      </w:r>
+      <w:r>
+        <w:rPr>
+          <w:color w:val="FF0000"/>
+          <w:szCs w:val="28"/>
+        </w:rPr>
+        <w:t>ою є створення докер</w:t>
+      </w:r>
+      <w:r>
+        <w:rPr>
+          <w:color w:val="FF0000"/>
+          <w:szCs w:val="28"/>
+        </w:rPr>
+        <w:t>-образу для подальшого розгортання програмного забезпечення</w:t>
+      </w:r>
+      <w:r>
+        <w:rPr>
+          <w:color w:val="FF0000"/>
           <w:szCs w:val="28"/>
         </w:rPr>
         <w:t>.</w:t>
-      </w:r>
-      <w:r>
-        <w:rPr>
-          <w:szCs w:val="28"/>
-        </w:rPr>
-        <w:t xml:space="preserve"> </w:t>
-      </w:r>
-      <w:r>
-        <w:rPr>
-          <w:color w:val="C00000"/>
-          <w:szCs w:val="28"/>
-        </w:rPr>
-        <w:t>(створення докера)</w:t>
       </w:r>
     </w:p>
     <w:p>

</xml_diff>